<commit_message>
Finish re-working of notes s for multiple linear regression for Udemy MLAZ
</commit_message>
<xml_diff>
--- a/MachineLearning/Udemy/02_Multiple_Linear_Regression/Multiple_LinearRegression.docx
+++ b/MachineLearning/Udemy/02_Multiple_Linear_Regression/Multiple_LinearRegression.docx
@@ -243,8 +243,6 @@
       <w:r>
         <w:t xml:space="preserve">this </w:t>
       </w:r>
-      <w:bookmarkStart w:id="0" w:name="_GoBack"/>
-      <w:bookmarkEnd w:id="0"/>
       <w:r>
         <w:t>equation, so it’s a bit of a pointless thing at first glance</w:t>
       </w:r>
@@ -448,6 +446,18 @@
     <w:p>
       <w:pPr>
         <w:pStyle w:val="ListBullet"/>
+        <w:numPr>
+          <w:ilvl w:val="0"/>
+          <w:numId w:val="0"/>
+        </w:numPr>
+        <w:ind w:left="360" w:hanging="360"/>
+      </w:pPr>
+      <w:bookmarkStart w:id="0" w:name="_GoBack"/>
+      <w:bookmarkEnd w:id="0"/>
+    </w:p>
+    <w:p>
+      <w:pPr>
+        <w:pStyle w:val="ListBullet"/>
         <w:rPr>
           <w:u w:val="single"/>
         </w:rPr>
@@ -456,6 +466,7 @@
         <w:rPr>
           <w:u w:val="single"/>
         </w:rPr>
+        <w:lastRenderedPageBreak/>
         <w:t>Building a model</w:t>
       </w:r>
     </w:p>
@@ -469,7 +480,6 @@
         <w:ind w:left="720"/>
       </w:pPr>
       <w:r>
-        <w:lastRenderedPageBreak/>
         <w:t xml:space="preserve">Don’t necessarily need </w:t>
       </w:r>
       <w:r>

</xml_diff>